<commit_message>
updates before Pilot B
</commit_message>
<xml_diff>
--- a/writeup/Email drafts.docx
+++ b/writeup/Email drafts.docx
@@ -4,14 +4,168 @@
   <w:body>
     <w:p>
       <w:pPr>
-        <w:pStyle w:val="Heading1"/>
+        <w:pStyle w:val="NormalWeb"/>
+        <w:spacing w:before="0" w:beforeAutospacing="0" w:after="0" w:afterAutospacing="0"/>
+        <w:contextualSpacing/>
+      </w:pPr>
+      <w:r>
+        <w:t xml:space="preserve">Dear </w:t>
+      </w:r>
+      <w:r>
+        <w:t>Professor Rottman</w:t>
+      </w:r>
+      <w:r>
+        <w:t>,</w:t>
+      </w:r>
+      <w:r>
+        <w:br/>
+      </w:r>
+      <w:r>
+        <w:br/>
+      </w:r>
+      <w:r>
+        <w:t>I hope you are doing well!</w:t>
+      </w:r>
+      <w:r>
+        <w:t xml:space="preserve"> I’m emailing about your study "</w:t>
+      </w:r>
+      <w:r>
+        <w:t>Specks of Dirt and Tons of Pain: Dosage Distinguishes Impurity from Harm</w:t>
+      </w:r>
+      <w:r>
+        <w:t xml:space="preserve">" </w:t>
+      </w:r>
+      <w:r>
+        <w:t>by</w:t>
+      </w:r>
+      <w:r>
+        <w:t xml:space="preserve"> </w:t>
+      </w:r>
+      <w:r>
+        <w:t>Rottman</w:t>
+      </w:r>
+      <w:r>
+        <w:t xml:space="preserve"> &amp; </w:t>
+      </w:r>
+      <w:r>
+        <w:t>Young</w:t>
+      </w:r>
+      <w:r>
+        <w:t xml:space="preserve"> (</w:t>
+      </w:r>
+      <w:r>
+        <w:t>2019</w:t>
+      </w:r>
+      <w:r>
+        <w:t xml:space="preserve">, </w:t>
+      </w:r>
+      <w:r>
+        <w:t>Psychological Science</w:t>
+      </w:r>
+      <w:r>
+        <w:t xml:space="preserve">). I’m writing to share a mock-up of a replication of </w:t>
+      </w:r>
+      <w:r>
+        <w:t>Study</w:t>
+      </w:r>
+      <w:r>
+        <w:t xml:space="preserve"> </w:t>
+      </w:r>
+      <w:r>
+        <w:t>1</w:t>
+      </w:r>
+      <w:r>
+        <w:t xml:space="preserve"> </w:t>
+      </w:r>
+      <w:r>
+        <w:t>as part of a graduate course, to see if you have any comments or concerns that you’d like to share.</w:t>
+      </w:r>
+      <w:r>
+        <w:br/>
+      </w:r>
+      <w:r>
+        <w:br/>
+        <w:t xml:space="preserve">Please feel no obligation to respond to this message; I know time is tight. I just wanted to be sure you had a chance to provide any comments if you wanted and that you were aware my study is going on. Due to the quick timeframe of our course, if you are able to provide feedback, it would be wonderful to receive it by </w:t>
+      </w:r>
+      <w:r>
+        <w:t xml:space="preserve">November 24, </w:t>
+      </w:r>
+      <w:r>
+        <w:t>so I can incorporate your comments into the design and pre-registration.</w:t>
+      </w:r>
+      <w:r>
+        <w:br/>
+      </w:r>
+      <w:r>
+        <w:br/>
+        <w:t>Here’s a link to my paradigm</w:t>
+      </w:r>
+      <w:commentRangeStart w:id="0"/>
+      <w:r>
+        <w:t xml:space="preserve">: </w:t>
+      </w:r>
+      <w:hyperlink r:id="rId6" w:tgtFrame="_blank" w:history="1">
+        <w:r>
+          <w:rPr>
+            <w:rStyle w:val="Hyperlink"/>
+          </w:rPr>
+          <w:t>https://stanforduniversity.qualtrics.com/jfe/form/SV_54k3tnFzYu5aXpr</w:t>
+        </w:r>
+      </w:hyperlink>
+      <w:commentRangeEnd w:id="0"/>
+      <w:r>
         <w:rPr>
-          <w:sz w:val="48"/>
-          <w:szCs w:val="48"/>
+          <w:rStyle w:val="CommentReference"/>
+          <w:rFonts w:asciiTheme="minorHAnsi" w:hAnsiTheme="minorHAnsi" w:cstheme="minorBidi"/>
         </w:rPr>
+        <w:commentReference w:id="0"/>
+      </w:r>
+    </w:p>
+    <w:p>
+      <w:pPr>
+        <w:pStyle w:val="NormalWeb"/>
+        <w:spacing w:before="0" w:beforeAutospacing="0" w:after="0" w:afterAutospacing="0"/>
+        <w:contextualSpacing/>
       </w:pPr>
       <w:r>
-        <w:t>Email templates</w:t>
+        <w:t>A</w:t>
+      </w:r>
+      <w:r>
+        <w:t xml:space="preserve">ny </w:t>
+      </w:r>
+      <w:r>
+        <w:t>insights you have into details that differ from your own study would be much appreciated. I will be piloting this paradigm in the next week, so I may also change some small details after collecting those data.</w:t>
+      </w:r>
+      <w:r>
+        <w:br/>
+      </w:r>
+      <w:r>
+        <w:br/>
+        <w:t>I’m interested in your findings because</w:t>
+      </w:r>
+      <w:r>
+        <w:t xml:space="preserve"> I am a philosophy PhD student </w:t>
+      </w:r>
+      <w:r>
+        <w:t>interested</w:t>
+      </w:r>
+      <w:r>
+        <w:t xml:space="preserve"> in moral psychology, </w:t>
+      </w:r>
+      <w:r>
+        <w:t xml:space="preserve">so I chose to do a direct replication of your study as part of a graduate course, Psych 251, "Laboratory Methods in Experimental Psychology" at Stanford. I will be replicating your experiment </w:t>
+      </w:r>
+      <w:r>
+        <w:t>on Amazon Mechanical Turk (mturk.com). As</w:t>
+      </w:r>
+      <w:r>
+        <w:t xml:space="preserve"> I am attempting as faithful a replication as possible, any advice or insights on experimental design that I might not gather from the original </w:t>
+      </w:r>
+      <w:r>
+        <w:t>article and supplement</w:t>
+      </w:r>
+      <w:r>
+        <w:t xml:space="preserve"> would be very appreciated.</w:t>
       </w:r>
     </w:p>
     <w:p>
@@ -19,452 +173,60 @@
         <w:pStyle w:val="NormalWeb"/>
       </w:pPr>
       <w:r>
-        <w:t xml:space="preserve">Here's our author contact email. Please send a *draft* to the instructors and we will edit/approve for sending. Before you send your draft, </w:t>
+        <w:t xml:space="preserve">In addition, for my project, I need to preregister a “key statistical test” from your manuscript. The idea is that this is the test that most closely corresponds to the primary hypothesis. For your experiment, I chose </w:t>
       </w:r>
       <w:r>
         <w:rPr>
-          <w:rStyle w:val="Strong"/>
+          <w:highlight w:val="yellow"/>
+          <w:u w:val="single"/>
         </w:rPr>
-        <w:t>check twice</w:t>
-      </w:r>
-      <w:r>
-        <w:t xml:space="preserve"> that you don't have any unfilled blanks or weird formatting!</w:t>
+        <w:t>[</w:t>
+      </w:r>
+      <w:r>
+        <w:rPr>
+          <w:highlight w:val="yellow"/>
+          <w:u w:val="single"/>
+        </w:rPr>
+        <w:t xml:space="preserve">I’m not sure what the key statistical test is!!! </w:t>
+      </w:r>
+      <w:r>
+        <w:rPr>
+          <w:highlight w:val="yellow"/>
+          <w:u w:val="single"/>
+        </w:rPr>
+        <w:t>Is it the difference of means analysis?? Or the linear model? Confused</w:t>
+      </w:r>
+      <w:r>
+        <w:rPr>
+          <w:highlight w:val="yellow"/>
+          <w:u w:val="single"/>
+        </w:rPr>
+        <w:t>]</w:t>
+      </w:r>
+      <w:r>
+        <w:rPr>
+          <w:highlight w:val="yellow"/>
+          <w:u w:val="single"/>
+        </w:rPr>
+        <w:t>. I’ll go to office hours on Tuesday to ask the TAs for help</w:t>
+      </w:r>
+      <w:r>
+        <w:rPr>
+          <w:highlight w:val="yellow"/>
+        </w:rPr>
+        <w:t>.</w:t>
+      </w:r>
+      <w:r>
+        <w:t xml:space="preserve"> Please let me know if you think this is appropriate or if there is another test that you would consider closer to being the key one for your interpretation.</w:t>
       </w:r>
     </w:p>
     <w:p>
       <w:pPr>
         <w:pStyle w:val="NormalWeb"/>
       </w:pPr>
-      <w:proofErr w:type="spellStart"/>
-      <w:r>
-        <w:t>Protip</w:t>
-      </w:r>
-      <w:proofErr w:type="spellEnd"/>
-      <w:r>
-        <w:t xml:space="preserve">: Use the "clear formatting" button (looks like </w:t>
-      </w:r>
-      <w:r>
-        <w:rPr>
-          <w:rStyle w:val="Emphasis"/>
-        </w:rPr>
-        <w:t>Tx</w:t>
-      </w:r>
-      <w:r>
-        <w:t>) in Gmail to avoid embarrassing formatting errors.</w:t>
-      </w:r>
-    </w:p>
-    <w:p>
-      <w:pPr>
-        <w:pStyle w:val="NormalWeb"/>
-      </w:pPr>
-      <w:r>
-        <w:t> </w:t>
-      </w:r>
-    </w:p>
-    <w:p>
-      <w:pPr>
-        <w:pStyle w:val="Heading3"/>
-      </w:pPr>
-      <w:r>
-        <w:t>Email for materials</w:t>
-      </w:r>
-    </w:p>
-    <w:p>
-      <w:pPr>
-        <w:pStyle w:val="NormalWeb"/>
-      </w:pPr>
-      <w:r>
-        <w:t xml:space="preserve">Dear </w:t>
-      </w:r>
-      <w:r>
-        <w:rPr>
-          <w:u w:val="single"/>
-        </w:rPr>
-        <w:t>[Dr. / Professor / Title / etc.] Corresponding Author</w:t>
-      </w:r>
-      <w:r>
-        <w:t>,</w:t>
-      </w:r>
-    </w:p>
-    <w:p>
-      <w:pPr>
-        <w:pStyle w:val="NormalWeb"/>
-      </w:pPr>
-      <w:r>
-        <w:t>I’m writing to ask if you would be willing to share your experimental materials from "</w:t>
-      </w:r>
-      <w:r>
-        <w:rPr>
-          <w:u w:val="single"/>
-        </w:rPr>
-        <w:t>Title</w:t>
-      </w:r>
-      <w:r>
-        <w:t xml:space="preserve">" in </w:t>
-      </w:r>
-      <w:r>
-        <w:rPr>
-          <w:u w:val="single"/>
-        </w:rPr>
-        <w:t>Author1 &amp; Author2 (Year, Journal)</w:t>
-      </w:r>
-      <w:r>
-        <w:t xml:space="preserve">. Specifically, I would like to request the </w:t>
-      </w:r>
-      <w:r>
-        <w:rPr>
-          <w:u w:val="single"/>
-        </w:rPr>
-        <w:t>XYZ, XYZ, and XYZ</w:t>
-      </w:r>
-      <w:r>
-        <w:t>.</w:t>
-      </w:r>
-    </w:p>
-    <w:p>
-      <w:pPr>
-        <w:pStyle w:val="NormalWeb"/>
-      </w:pPr>
-      <w:r>
-        <w:t xml:space="preserve">I’m interested in your findings because </w:t>
-      </w:r>
-      <w:proofErr w:type="gramStart"/>
-      <w:r>
-        <w:rPr>
-          <w:u w:val="single"/>
-        </w:rPr>
-        <w:t>…</w:t>
-      </w:r>
-      <w:r>
-        <w:t xml:space="preserve"> ,</w:t>
-      </w:r>
-      <w:proofErr w:type="gramEnd"/>
-      <w:r>
-        <w:t xml:space="preserve"> so I chose to do a direct replication of your study as part of a graduate course, Psych 251, "Laboratory Methods in Experimental Psychology" at Stanford. I will be replicating your experiment on Amazon Mechanical Turk (mturk.com). </w:t>
-      </w:r>
-      <w:r>
-        <w:rPr>
-          <w:u w:val="single"/>
-        </w:rPr>
-        <w:t>[I know this is a deviation from the original population you tested, and I will note this sample decision prominently in the writeup.]</w:t>
-      </w:r>
-      <w:r>
-        <w:t xml:space="preserve"> As I am attempting as faithful a replication as possible, any advice or insights on experimental design that I might not gather from the original article </w:t>
-      </w:r>
-      <w:r>
-        <w:rPr>
-          <w:u w:val="single"/>
-        </w:rPr>
-        <w:t>[and supplement]</w:t>
-      </w:r>
-      <w:r>
-        <w:t xml:space="preserve"> would be very appreciated.</w:t>
-      </w:r>
-    </w:p>
-    <w:p>
-      <w:pPr>
-        <w:pStyle w:val="NormalWeb"/>
-      </w:pPr>
-      <w:r>
-        <w:t>Just to give you a sense of my timeline, I only have a couple of weeks to re-implement your study and then my final project is due in mid-December. Once I have a version of my experiment set up, I’ll share it with you, just in case you have specific comments or concerns (though there’s of course no expectation that you respond or do a full review of the project).</w:t>
-      </w:r>
-      <w:r>
-        <w:br/>
-      </w:r>
-      <w:r>
-        <w:br/>
+      <w:r>
         <w:t>Thanks again,</w:t>
       </w:r>
-    </w:p>
-    <w:p>
-      <w:pPr>
-        <w:pStyle w:val="NormalWeb"/>
-      </w:pPr>
-      <w:r>
-        <w:rPr>
-          <w:u w:val="single"/>
-        </w:rPr>
-        <w:t>Your name</w:t>
-      </w:r>
-      <w:r>
-        <w:br/>
-      </w:r>
-      <w:r>
-        <w:rPr>
-          <w:u w:val="single"/>
-        </w:rPr>
-        <w:t>Signature</w:t>
-      </w:r>
-    </w:p>
-    <w:p>
-      <w:pPr>
-        <w:pStyle w:val="NormalWeb"/>
-      </w:pPr>
-      <w:r>
-        <w:br/>
-        <w:t>PS: If you have any questions or concerns about this course project, feel free to contact me or the instructor, Michael Frank (mcfrank@stanford.edu).</w:t>
-      </w:r>
-    </w:p>
-    <w:p>
-      <w:pPr>
-        <w:pStyle w:val="NormalWeb"/>
-      </w:pPr>
-      <w:r>
-        <w:t> </w:t>
-      </w:r>
-    </w:p>
-    <w:p>
-      <w:pPr>
-        <w:pStyle w:val="NormalWeb"/>
-      </w:pPr>
-    </w:p>
-    <w:p>
-      <w:pPr>
-        <w:pStyle w:val="NormalWeb"/>
-      </w:pPr>
-    </w:p>
-    <w:p>
-      <w:pPr>
-        <w:pStyle w:val="Heading3"/>
-      </w:pPr>
-      <w:r>
-        <w:lastRenderedPageBreak/>
-        <w:t>Emailing for Feedback</w:t>
-      </w:r>
-    </w:p>
-    <w:p>
-      <w:pPr>
-        <w:pStyle w:val="NormalWeb"/>
-      </w:pPr>
-      <w:r>
-        <w:t>As with the previous email, please send a draft to the instructor team to be reviewed, with all customizations.</w:t>
-      </w:r>
-    </w:p>
-    <w:p>
-      <w:pPr>
-        <w:pStyle w:val="NormalWeb"/>
-      </w:pPr>
-      <w:r>
-        <w:t> </w:t>
-      </w:r>
-    </w:p>
-    <w:p>
-      <w:pPr>
-        <w:pStyle w:val="NormalWeb"/>
-      </w:pPr>
-      <w:r>
-        <w:t xml:space="preserve">Dear </w:t>
-      </w:r>
-      <w:proofErr w:type="gramStart"/>
-      <w:r>
-        <w:t>Professor</w:t>
-      </w:r>
-      <w:proofErr w:type="gramEnd"/>
-      <w:r>
-        <w:t xml:space="preserve"> </w:t>
-      </w:r>
-      <w:proofErr w:type="spellStart"/>
-      <w:r>
-        <w:t>Rottman</w:t>
-      </w:r>
-      <w:proofErr w:type="spellEnd"/>
-      <w:r>
-        <w:t>,</w:t>
-      </w:r>
-      <w:r>
-        <w:br/>
-      </w:r>
-      <w:r>
-        <w:br/>
-      </w:r>
-      <w:r>
-        <w:t>I hope you are doing well!</w:t>
-      </w:r>
-      <w:r>
-        <w:t xml:space="preserve"> I’m emailing about your study "</w:t>
-      </w:r>
-      <w:r>
-        <w:t>Specks of Dirt and Tons of Pain: Dosage Distinguishes Impurity from Harm</w:t>
-      </w:r>
-      <w:r>
-        <w:t xml:space="preserve">" </w:t>
-      </w:r>
-      <w:r>
-        <w:t>by</w:t>
-      </w:r>
-      <w:r>
-        <w:t xml:space="preserve"> </w:t>
-      </w:r>
-      <w:r>
-        <w:t>Rottman</w:t>
-      </w:r>
-      <w:r>
-        <w:t xml:space="preserve"> &amp; </w:t>
-      </w:r>
-      <w:r>
-        <w:t>Young</w:t>
-      </w:r>
-      <w:r>
-        <w:t xml:space="preserve"> (</w:t>
-      </w:r>
-      <w:r>
-        <w:t>2019</w:t>
-      </w:r>
-      <w:r>
-        <w:t xml:space="preserve">, </w:t>
-      </w:r>
-      <w:r>
-        <w:t>Psychological Science</w:t>
-      </w:r>
-      <w:r>
-        <w:t xml:space="preserve">). I’m writing to share a mock-up of a replication of </w:t>
-      </w:r>
-      <w:r>
-        <w:t>Study</w:t>
-      </w:r>
-      <w:r>
-        <w:t xml:space="preserve"> </w:t>
-      </w:r>
-      <w:r>
-        <w:t>1</w:t>
-      </w:r>
-      <w:r>
-        <w:t xml:space="preserve"> </w:t>
-      </w:r>
-      <w:r>
-        <w:t>as part of a graduate course, to see if you have any comments or concerns that you’d like to share.</w:t>
-      </w:r>
-      <w:r>
-        <w:br/>
-      </w:r>
-      <w:r>
-        <w:br/>
-        <w:t xml:space="preserve">Please feel no obligation to respond to this message; I know time is tight. I just wanted to be sure you had a chance to provide any comments if you wanted and that you were aware my study is going on. Due to the quick timeframe of our course, if you are able to provide feedback, it would be wonderful to receive it by </w:t>
-      </w:r>
-      <w:r>
-        <w:rPr>
-          <w:highlight w:val="yellow"/>
-          <w:u w:val="single"/>
-        </w:rPr>
-        <w:t>[A WEEK LATER OR SUITABLE DATE]</w:t>
-      </w:r>
-      <w:r>
-        <w:rPr>
-          <w:highlight w:val="yellow"/>
-        </w:rPr>
-        <w:t>,</w:t>
-      </w:r>
-      <w:r>
-        <w:t xml:space="preserve"> so I can incorporate your comments into the design and pre-registration.</w:t>
-      </w:r>
-      <w:r>
-        <w:br/>
-      </w:r>
-      <w:r>
-        <w:br/>
-        <w:t xml:space="preserve">Here’s a link to my paradigm. Any insights you have into details that differ from your own study would be much appreciated. </w:t>
-      </w:r>
-      <w:r>
-        <w:rPr>
-          <w:highlight w:val="yellow"/>
-          <w:u w:val="single"/>
-        </w:rPr>
-        <w:t>[I will be piloting this paradigm in the next week, so I may also change some small details after collecting those data.]</w:t>
-      </w:r>
-      <w:r>
-        <w:br/>
-      </w:r>
-      <w:r>
-        <w:br/>
-        <w:t>I’m interested in your findings because</w:t>
-      </w:r>
-      <w:r>
-        <w:t xml:space="preserve"> I am a philosophy PhD student </w:t>
-      </w:r>
-      <w:r>
-        <w:t>interested</w:t>
-      </w:r>
-      <w:r>
-        <w:t xml:space="preserve"> in moral psychology, </w:t>
-      </w:r>
-      <w:r>
-        <w:t xml:space="preserve">so I chose to do a direct replication of your study as part of a graduate course, Psych 251, "Laboratory Methods in Experimental Psychology" at Stanford. I will be replicating your experiment </w:t>
-      </w:r>
-      <w:r>
-        <w:t>on Amazon Mechanical Turk (mturk.com). As</w:t>
-      </w:r>
-      <w:r>
-        <w:t xml:space="preserve"> I am attempting as faithful a replication as possible, any advice or insights on experimental design that I might not gather from the original </w:t>
-      </w:r>
-      <w:r>
-        <w:t>article and supplement</w:t>
-      </w:r>
-      <w:r>
-        <w:t xml:space="preserve"> would be very appreciated.</w:t>
-      </w:r>
-    </w:p>
-    <w:p>
-      <w:pPr>
-        <w:pStyle w:val="NormalWeb"/>
-      </w:pPr>
-      <w:r>
-        <w:t xml:space="preserve">In addition, for my project, I need to preregister a “key statistical test” from your manuscript. The idea is that this is the test that most closely corresponds to the primary hypothesis. For your experiment, I chose </w:t>
-      </w:r>
-      <w:r>
-        <w:rPr>
-          <w:highlight w:val="yellow"/>
-          <w:u w:val="single"/>
-        </w:rPr>
-        <w:t>[give test details, e.g. “the unpaired, two-tailed t test comparing the experimental and control groups”</w:t>
-      </w:r>
-      <w:r>
-        <w:rPr>
-          <w:highlight w:val="yellow"/>
-          <w:u w:val="single"/>
-        </w:rPr>
-        <w:t xml:space="preserve"> I’m not sure what the key statistical test is!!! Help?</w:t>
-      </w:r>
-      <w:r>
-        <w:rPr>
-          <w:highlight w:val="yellow"/>
-          <w:u w:val="single"/>
-        </w:rPr>
-        <w:t xml:space="preserve"> Is it the difference of means analysis?? Or the linear model? Confused</w:t>
-      </w:r>
-      <w:r>
-        <w:rPr>
-          <w:highlight w:val="yellow"/>
-          <w:u w:val="single"/>
-        </w:rPr>
-        <w:t>]</w:t>
-      </w:r>
-      <w:r>
-        <w:rPr>
-          <w:highlight w:val="yellow"/>
-        </w:rPr>
-        <w:t>.</w:t>
-      </w:r>
-      <w:r>
-        <w:t xml:space="preserve"> Please let me know if you think this is appropriate or if there is another test that you would consider closer to </w:t>
-      </w:r>
-      <w:proofErr w:type="gramStart"/>
-      <w:r>
-        <w:t>being</w:t>
-      </w:r>
-      <w:proofErr w:type="gramEnd"/>
-      <w:r>
-        <w:t xml:space="preserve"> the key one for your interpretation.</w:t>
-      </w:r>
-    </w:p>
-    <w:p>
-      <w:pPr>
-        <w:pStyle w:val="NormalWeb"/>
-      </w:pPr>
-      <w:r>
-        <w:t>Thanks again,</w:t>
-      </w:r>
-      <w:bookmarkStart w:id="0" w:name="_GoBack"/>
-      <w:bookmarkEnd w:id="0"/>
       <w:r>
         <w:br/>
       </w:r>
@@ -507,6 +269,41 @@
 </w:document>
 </file>
 
+<file path=word/comments.xml><?xml version="1.0" encoding="utf-8"?>
+<w:comments xmlns:wpc="http://schemas.microsoft.com/office/word/2010/wordprocessingCanvas" xmlns:cx="http://schemas.microsoft.com/office/drawing/2014/chartex" xmlns:cx1="http://schemas.microsoft.com/office/drawing/2015/9/8/chartex" xmlns:cx2="http://schemas.microsoft.com/office/drawing/2015/10/21/chartex" xmlns:cx3="http://schemas.microsoft.com/office/drawing/2016/5/9/chartex" xmlns:cx4="http://schemas.microsoft.com/office/drawing/2016/5/10/chartex" xmlns:cx5="http://schemas.microsoft.com/office/drawing/2016/5/11/chartex" xmlns:cx6="http://schemas.microsoft.com/office/drawing/2016/5/12/chartex" xmlns:cx7="http://schemas.microsoft.com/office/drawing/2016/5/13/chartex" xmlns:cx8="http://schemas.microsoft.com/office/drawing/2016/5/14/chartex" xmlns:mc="http://schemas.openxmlformats.org/markup-compatibility/2006" xmlns:aink="http://schemas.microsoft.com/office/drawing/2016/ink" xmlns:am3d="http://schemas.microsoft.com/office/drawing/2017/model3d" xmlns:o="urn:schemas-microsoft-com:office:office" xmlns:r="http://schemas.openxmlformats.org/officeDocument/2006/relationships" xmlns:m="http://schemas.openxmlformats.org/officeDocument/2006/math" xmlns:v="urn:schemas-microsoft-com:vml" xmlns:wp14="http://schemas.microsoft.com/office/word/2010/wordprocessingDrawing" xmlns:wp="http://schemas.openxmlformats.org/drawingml/2006/wordprocessingDrawing" xmlns:w10="urn:schemas-microsoft-com:office:word" xmlns:w="http://schemas.openxmlformats.org/wordprocessingml/2006/main" xmlns:w14="http://schemas.microsoft.com/office/word/2010/wordml" xmlns:w15="http://schemas.microsoft.com/office/word/2012/wordml" xmlns:w16cid="http://schemas.microsoft.com/office/word/2016/wordml/cid" xmlns:w16se="http://schemas.microsoft.com/office/word/2015/wordml/symex" xmlns:wpg="http://schemas.microsoft.com/office/word/2010/wordprocessingGroup" xmlns:wpi="http://schemas.microsoft.com/office/word/2010/wordprocessingInk" xmlns:wne="http://schemas.microsoft.com/office/word/2006/wordml" xmlns:wps="http://schemas.microsoft.com/office/word/2010/wordprocessingShape" mc:Ignorable="w14 w15 w16se w16cid wp14">
+  <w:comment w:id="0" w:author="Cristina Isabel Ceballos" w:date="2019-11-17T21:41:00Z" w:initials="CIC">
+    <w:p>
+      <w:pPr>
+        <w:pStyle w:val="CommentText"/>
+      </w:pPr>
+      <w:r>
+        <w:rPr>
+          <w:rStyle w:val="CommentReference"/>
+        </w:rPr>
+        <w:annotationRef/>
+      </w:r>
+      <w:r>
+        <w:t>Are we supposed to send the authors the link to our Qualtrics or the link to our github?</w:t>
+      </w:r>
+      <w:bookmarkStart w:id="1" w:name="_GoBack"/>
+      <w:bookmarkEnd w:id="1"/>
+    </w:p>
+  </w:comment>
+</w:comments>
+</file>
+
+<file path=word/commentsExtended.xml><?xml version="1.0" encoding="utf-8"?>
+<w15:commentsEx xmlns:wpc="http://schemas.microsoft.com/office/word/2010/wordprocessingCanvas" xmlns:cx="http://schemas.microsoft.com/office/drawing/2014/chartex" xmlns:cx1="http://schemas.microsoft.com/office/drawing/2015/9/8/chartex" xmlns:cx2="http://schemas.microsoft.com/office/drawing/2015/10/21/chartex" xmlns:cx3="http://schemas.microsoft.com/office/drawing/2016/5/9/chartex" xmlns:cx4="http://schemas.microsoft.com/office/drawing/2016/5/10/chartex" xmlns:cx5="http://schemas.microsoft.com/office/drawing/2016/5/11/chartex" xmlns:cx6="http://schemas.microsoft.com/office/drawing/2016/5/12/chartex" xmlns:cx7="http://schemas.microsoft.com/office/drawing/2016/5/13/chartex" xmlns:cx8="http://schemas.microsoft.com/office/drawing/2016/5/14/chartex" xmlns:mc="http://schemas.openxmlformats.org/markup-compatibility/2006" xmlns:aink="http://schemas.microsoft.com/office/drawing/2016/ink" xmlns:am3d="http://schemas.microsoft.com/office/drawing/2017/model3d" xmlns:o="urn:schemas-microsoft-com:office:office" xmlns:r="http://schemas.openxmlformats.org/officeDocument/2006/relationships" xmlns:m="http://schemas.openxmlformats.org/officeDocument/2006/math" xmlns:v="urn:schemas-microsoft-com:vml" xmlns:wp14="http://schemas.microsoft.com/office/word/2010/wordprocessingDrawing" xmlns:wp="http://schemas.openxmlformats.org/drawingml/2006/wordprocessingDrawing" xmlns:w10="urn:schemas-microsoft-com:office:word" xmlns:w="http://schemas.openxmlformats.org/wordprocessingml/2006/main" xmlns:w14="http://schemas.microsoft.com/office/word/2010/wordml" xmlns:w15="http://schemas.microsoft.com/office/word/2012/wordml" xmlns:w16cid="http://schemas.microsoft.com/office/word/2016/wordml/cid" xmlns:w16se="http://schemas.microsoft.com/office/word/2015/wordml/symex" xmlns:wpg="http://schemas.microsoft.com/office/word/2010/wordprocessingGroup" xmlns:wpi="http://schemas.microsoft.com/office/word/2010/wordprocessingInk" xmlns:wne="http://schemas.microsoft.com/office/word/2006/wordml" xmlns:wps="http://schemas.microsoft.com/office/word/2010/wordprocessingShape" mc:Ignorable="w14 w15 w16se w16cid wp14">
+  <w15:commentEx w15:paraId="0A0F8553" w15:done="0"/>
+</w15:commentsEx>
+</file>
+
+<file path=word/commentsIds.xml><?xml version="1.0" encoding="utf-8"?>
+<w16cid:commentsIds xmlns:wpc="http://schemas.microsoft.com/office/word/2010/wordprocessingCanvas" xmlns:cx="http://schemas.microsoft.com/office/drawing/2014/chartex" xmlns:cx1="http://schemas.microsoft.com/office/drawing/2015/9/8/chartex" xmlns:cx2="http://schemas.microsoft.com/office/drawing/2015/10/21/chartex" xmlns:cx3="http://schemas.microsoft.com/office/drawing/2016/5/9/chartex" xmlns:cx4="http://schemas.microsoft.com/office/drawing/2016/5/10/chartex" xmlns:cx5="http://schemas.microsoft.com/office/drawing/2016/5/11/chartex" xmlns:cx6="http://schemas.microsoft.com/office/drawing/2016/5/12/chartex" xmlns:cx7="http://schemas.microsoft.com/office/drawing/2016/5/13/chartex" xmlns:cx8="http://schemas.microsoft.com/office/drawing/2016/5/14/chartex" xmlns:mc="http://schemas.openxmlformats.org/markup-compatibility/2006" xmlns:aink="http://schemas.microsoft.com/office/drawing/2016/ink" xmlns:am3d="http://schemas.microsoft.com/office/drawing/2017/model3d" xmlns:o="urn:schemas-microsoft-com:office:office" xmlns:r="http://schemas.openxmlformats.org/officeDocument/2006/relationships" xmlns:m="http://schemas.openxmlformats.org/officeDocument/2006/math" xmlns:v="urn:schemas-microsoft-com:vml" xmlns:wp14="http://schemas.microsoft.com/office/word/2010/wordprocessingDrawing" xmlns:wp="http://schemas.openxmlformats.org/drawingml/2006/wordprocessingDrawing" xmlns:w10="urn:schemas-microsoft-com:office:word" xmlns:w="http://schemas.openxmlformats.org/wordprocessingml/2006/main" xmlns:w14="http://schemas.microsoft.com/office/word/2010/wordml" xmlns:w15="http://schemas.microsoft.com/office/word/2012/wordml" xmlns:w16cid="http://schemas.microsoft.com/office/word/2016/wordml/cid" xmlns:w16se="http://schemas.microsoft.com/office/word/2015/wordml/symex" xmlns:wpg="http://schemas.microsoft.com/office/word/2010/wordprocessingGroup" xmlns:wpi="http://schemas.microsoft.com/office/word/2010/wordprocessingInk" xmlns:wne="http://schemas.microsoft.com/office/word/2006/wordml" xmlns:wps="http://schemas.microsoft.com/office/word/2010/wordprocessingShape" mc:Ignorable="w14 w15 w16se w16cid wp14">
+  <w16cid:commentId w16cid:paraId="0A0F8553" w16cid:durableId="217C3D10"/>
+</w16cid:commentsIds>
+</file>
+
 <file path=word/endnotes.xml><?xml version="1.0" encoding="utf-8"?>
 <w:endnotes xmlns:wpc="http://schemas.microsoft.com/office/word/2010/wordprocessingCanvas" xmlns:cx="http://schemas.microsoft.com/office/drawing/2014/chartex" xmlns:cx1="http://schemas.microsoft.com/office/drawing/2015/9/8/chartex" xmlns:cx2="http://schemas.microsoft.com/office/drawing/2015/10/21/chartex" xmlns:cx3="http://schemas.microsoft.com/office/drawing/2016/5/9/chartex" xmlns:cx4="http://schemas.microsoft.com/office/drawing/2016/5/10/chartex" xmlns:cx5="http://schemas.microsoft.com/office/drawing/2016/5/11/chartex" xmlns:cx6="http://schemas.microsoft.com/office/drawing/2016/5/12/chartex" xmlns:cx7="http://schemas.microsoft.com/office/drawing/2016/5/13/chartex" xmlns:cx8="http://schemas.microsoft.com/office/drawing/2016/5/14/chartex" xmlns:mc="http://schemas.openxmlformats.org/markup-compatibility/2006" xmlns:aink="http://schemas.microsoft.com/office/drawing/2016/ink" xmlns:am3d="http://schemas.microsoft.com/office/drawing/2017/model3d" xmlns:o="urn:schemas-microsoft-com:office:office" xmlns:r="http://schemas.openxmlformats.org/officeDocument/2006/relationships" xmlns:m="http://schemas.openxmlformats.org/officeDocument/2006/math" xmlns:v="urn:schemas-microsoft-com:vml" xmlns:wp14="http://schemas.microsoft.com/office/word/2010/wordprocessingDrawing" xmlns:wp="http://schemas.openxmlformats.org/drawingml/2006/wordprocessingDrawing" xmlns:w10="urn:schemas-microsoft-com:office:word" xmlns:w="http://schemas.openxmlformats.org/wordprocessingml/2006/main" xmlns:w14="http://schemas.microsoft.com/office/word/2010/wordml" xmlns:w15="http://schemas.microsoft.com/office/word/2012/wordml" xmlns:w16cid="http://schemas.microsoft.com/office/word/2016/wordml/cid" xmlns:w16se="http://schemas.microsoft.com/office/word/2015/wordml/symex" xmlns:wpg="http://schemas.microsoft.com/office/word/2010/wordprocessingGroup" xmlns:wpi="http://schemas.microsoft.com/office/word/2010/wordprocessingInk" xmlns:wne="http://schemas.microsoft.com/office/word/2006/wordml" xmlns:wps="http://schemas.microsoft.com/office/word/2010/wordprocessingShape" mc:Ignorable="w14 w15 w16se w16cid wp14">
   <w:endnote w:type="separator" w:id="-1">
@@ -543,6 +340,14 @@
     </w:p>
   </w:footnote>
 </w:footnotes>
+</file>
+
+<file path=word/people.xml><?xml version="1.0" encoding="utf-8"?>
+<w15:people xmlns:wpc="http://schemas.microsoft.com/office/word/2010/wordprocessingCanvas" xmlns:cx="http://schemas.microsoft.com/office/drawing/2014/chartex" xmlns:cx1="http://schemas.microsoft.com/office/drawing/2015/9/8/chartex" xmlns:cx2="http://schemas.microsoft.com/office/drawing/2015/10/21/chartex" xmlns:cx3="http://schemas.microsoft.com/office/drawing/2016/5/9/chartex" xmlns:cx4="http://schemas.microsoft.com/office/drawing/2016/5/10/chartex" xmlns:cx5="http://schemas.microsoft.com/office/drawing/2016/5/11/chartex" xmlns:cx6="http://schemas.microsoft.com/office/drawing/2016/5/12/chartex" xmlns:cx7="http://schemas.microsoft.com/office/drawing/2016/5/13/chartex" xmlns:cx8="http://schemas.microsoft.com/office/drawing/2016/5/14/chartex" xmlns:mc="http://schemas.openxmlformats.org/markup-compatibility/2006" xmlns:aink="http://schemas.microsoft.com/office/drawing/2016/ink" xmlns:am3d="http://schemas.microsoft.com/office/drawing/2017/model3d" xmlns:o="urn:schemas-microsoft-com:office:office" xmlns:r="http://schemas.openxmlformats.org/officeDocument/2006/relationships" xmlns:m="http://schemas.openxmlformats.org/officeDocument/2006/math" xmlns:v="urn:schemas-microsoft-com:vml" xmlns:wp14="http://schemas.microsoft.com/office/word/2010/wordprocessingDrawing" xmlns:wp="http://schemas.openxmlformats.org/drawingml/2006/wordprocessingDrawing" xmlns:w10="urn:schemas-microsoft-com:office:word" xmlns:w="http://schemas.openxmlformats.org/wordprocessingml/2006/main" xmlns:w14="http://schemas.microsoft.com/office/word/2010/wordml" xmlns:w15="http://schemas.microsoft.com/office/word/2012/wordml" xmlns:w16cid="http://schemas.microsoft.com/office/word/2016/wordml/cid" xmlns:w16se="http://schemas.microsoft.com/office/word/2015/wordml/symex" xmlns:wpg="http://schemas.microsoft.com/office/word/2010/wordprocessingGroup" xmlns:wpi="http://schemas.microsoft.com/office/word/2010/wordprocessingInk" xmlns:wne="http://schemas.microsoft.com/office/word/2006/wordml" xmlns:wps="http://schemas.microsoft.com/office/word/2010/wordprocessingShape" mc:Ignorable="w14 w15 w16se w16cid wp14">
+  <w15:person w15:author="Cristina Isabel Ceballos">
+    <w15:presenceInfo w15:providerId="Windows Live" w15:userId="62a6e78221b6ea91"/>
+  </w15:person>
+</w15:people>
 </file>
 
 <file path=word/styles.xml><?xml version="1.0" encoding="utf-8"?>
@@ -1131,6 +936,112 @@
       <w:rFonts w:eastAsiaTheme="minorEastAsia"/>
     </w:rPr>
   </w:style>
+  <w:style w:type="character" w:styleId="Hyperlink">
+    <w:name w:val="Hyperlink"/>
+    <w:basedOn w:val="DefaultParagraphFont"/>
+    <w:uiPriority w:val="99"/>
+    <w:semiHidden/>
+    <w:unhideWhenUsed/>
+    <w:rsid w:val="007B04F2"/>
+    <w:rPr>
+      <w:color w:val="0000FF"/>
+      <w:u w:val="single"/>
+    </w:rPr>
+  </w:style>
+  <w:style w:type="character" w:styleId="CommentReference">
+    <w:name w:val="annotation reference"/>
+    <w:basedOn w:val="DefaultParagraphFont"/>
+    <w:uiPriority w:val="99"/>
+    <w:semiHidden/>
+    <w:unhideWhenUsed/>
+    <w:rsid w:val="007B04F2"/>
+    <w:rPr>
+      <w:sz w:val="16"/>
+      <w:szCs w:val="16"/>
+    </w:rPr>
+  </w:style>
+  <w:style w:type="paragraph" w:styleId="CommentText">
+    <w:name w:val="annotation text"/>
+    <w:basedOn w:val="Normal"/>
+    <w:link w:val="CommentTextChar"/>
+    <w:uiPriority w:val="99"/>
+    <w:semiHidden/>
+    <w:unhideWhenUsed/>
+    <w:rsid w:val="007B04F2"/>
+    <w:rPr>
+      <w:sz w:val="20"/>
+      <w:szCs w:val="20"/>
+    </w:rPr>
+  </w:style>
+  <w:style w:type="character" w:customStyle="1" w:styleId="CommentTextChar">
+    <w:name w:val="Comment Text Char"/>
+    <w:basedOn w:val="DefaultParagraphFont"/>
+    <w:link w:val="CommentText"/>
+    <w:uiPriority w:val="99"/>
+    <w:semiHidden/>
+    <w:rsid w:val="007B04F2"/>
+    <w:rPr>
+      <w:rFonts w:eastAsiaTheme="minorEastAsia"/>
+      <w:sz w:val="20"/>
+      <w:szCs w:val="20"/>
+    </w:rPr>
+  </w:style>
+  <w:style w:type="paragraph" w:styleId="CommentSubject">
+    <w:name w:val="annotation subject"/>
+    <w:basedOn w:val="CommentText"/>
+    <w:next w:val="CommentText"/>
+    <w:link w:val="CommentSubjectChar"/>
+    <w:uiPriority w:val="99"/>
+    <w:semiHidden/>
+    <w:unhideWhenUsed/>
+    <w:rsid w:val="007B04F2"/>
+    <w:rPr>
+      <w:b/>
+      <w:bCs/>
+    </w:rPr>
+  </w:style>
+  <w:style w:type="character" w:customStyle="1" w:styleId="CommentSubjectChar">
+    <w:name w:val="Comment Subject Char"/>
+    <w:basedOn w:val="CommentTextChar"/>
+    <w:link w:val="CommentSubject"/>
+    <w:uiPriority w:val="99"/>
+    <w:semiHidden/>
+    <w:rsid w:val="007B04F2"/>
+    <w:rPr>
+      <w:rFonts w:eastAsiaTheme="minorEastAsia"/>
+      <w:b/>
+      <w:bCs/>
+      <w:sz w:val="20"/>
+      <w:szCs w:val="20"/>
+    </w:rPr>
+  </w:style>
+  <w:style w:type="paragraph" w:styleId="BalloonText">
+    <w:name w:val="Balloon Text"/>
+    <w:basedOn w:val="Normal"/>
+    <w:link w:val="BalloonTextChar"/>
+    <w:uiPriority w:val="99"/>
+    <w:semiHidden/>
+    <w:unhideWhenUsed/>
+    <w:rsid w:val="007B04F2"/>
+    <w:rPr>
+      <w:rFonts w:ascii="Segoe UI" w:hAnsi="Segoe UI" w:cs="Segoe UI"/>
+      <w:sz w:val="18"/>
+      <w:szCs w:val="18"/>
+    </w:rPr>
+  </w:style>
+  <w:style w:type="character" w:customStyle="1" w:styleId="BalloonTextChar">
+    <w:name w:val="Balloon Text Char"/>
+    <w:basedOn w:val="DefaultParagraphFont"/>
+    <w:link w:val="BalloonText"/>
+    <w:uiPriority w:val="99"/>
+    <w:semiHidden/>
+    <w:rsid w:val="007B04F2"/>
+    <w:rPr>
+      <w:rFonts w:ascii="Segoe UI" w:eastAsiaTheme="minorEastAsia" w:hAnsi="Segoe UI" w:cs="Segoe UI"/>
+      <w:sz w:val="18"/>
+      <w:szCs w:val="18"/>
+    </w:rPr>
+  </w:style>
 </w:styles>
 </file>
 

</xml_diff>

<commit_message>
made updates to report
</commit_message>
<xml_diff>
--- a/writeup/Email drafts.docx
+++ b/writeup/Email drafts.docx
@@ -8,12 +8,24 @@
         <w:spacing w:before="0" w:beforeAutospacing="0" w:after="0" w:afterAutospacing="0"/>
         <w:contextualSpacing/>
       </w:pPr>
+      <w:bookmarkStart w:id="0" w:name="_GoBack"/>
+      <w:bookmarkEnd w:id="0"/>
       <w:r>
         <w:t xml:space="preserve">Dear </w:t>
       </w:r>
-      <w:r>
-        <w:t>Professor Rottman</w:t>
-      </w:r>
+      <w:proofErr w:type="gramStart"/>
+      <w:r>
+        <w:t>Professor</w:t>
+      </w:r>
+      <w:proofErr w:type="gramEnd"/>
+      <w:r>
+        <w:t xml:space="preserve"> </w:t>
+      </w:r>
+      <w:proofErr w:type="spellStart"/>
+      <w:r>
+        <w:t>Rottman</w:t>
+      </w:r>
+      <w:proofErr w:type="spellEnd"/>
       <w:r>
         <w:t>,</w:t>
       </w:r>
@@ -100,7 +112,6 @@
         <w:br/>
         <w:t>Here’s a link to my paradigm</w:t>
       </w:r>
-      <w:commentRangeStart w:id="0"/>
       <w:r>
         <w:t xml:space="preserve">: </w:t>
       </w:r>
@@ -112,13 +123,51 @@
           <w:t>https://stanforduniversity.qualtrics.com/jfe/form/SV_54k3tnFzYu5aXpr</w:t>
         </w:r>
       </w:hyperlink>
-      <w:commentRangeEnd w:id="0"/>
-      <w:r>
-        <w:rPr>
-          <w:rStyle w:val="CommentReference"/>
-          <w:rFonts w:asciiTheme="minorHAnsi" w:hAnsiTheme="minorHAnsi" w:cstheme="minorBidi"/>
-        </w:rPr>
-        <w:commentReference w:id="0"/>
+    </w:p>
+    <w:p>
+      <w:pPr>
+        <w:pStyle w:val="NormalWeb"/>
+        <w:spacing w:before="0" w:beforeAutospacing="0" w:after="0" w:afterAutospacing="0"/>
+        <w:contextualSpacing/>
+        <w:rPr>
+          <w:b/>
+          <w:bCs/>
+        </w:rPr>
+      </w:pPr>
+      <w:r>
+        <w:t>**</w:t>
+      </w:r>
+      <w:r>
+        <w:rPr>
+          <w:b/>
+          <w:bCs/>
+        </w:rPr>
+        <w:t xml:space="preserve">[Am I supposed to email him a link to the Qualtrics survey or a link to my </w:t>
+      </w:r>
+      <w:proofErr w:type="spellStart"/>
+      <w:proofErr w:type="gramStart"/>
+      <w:r>
+        <w:rPr>
+          <w:b/>
+          <w:bCs/>
+        </w:rPr>
+        <w:t>Github</w:t>
+      </w:r>
+      <w:proofErr w:type="spellEnd"/>
+      <w:r>
+        <w:rPr>
+          <w:b/>
+          <w:bCs/>
+        </w:rPr>
+        <w:t>?*</w:t>
+      </w:r>
+      <w:proofErr w:type="gramEnd"/>
+      <w:r>
+        <w:rPr>
+          <w:b/>
+          <w:bCs/>
+        </w:rPr>
+        <w:t>*]</w:t>
       </w:r>
     </w:p>
     <w:p>
@@ -171,94 +220,184 @@
     <w:p>
       <w:pPr>
         <w:pStyle w:val="NormalWeb"/>
+        <w:spacing w:before="0" w:beforeAutospacing="0" w:after="0" w:afterAutospacing="0"/>
+        <w:contextualSpacing/>
+        <w:rPr>
+          <w:b/>
+          <w:bCs/>
+        </w:rPr>
       </w:pPr>
       <w:r>
         <w:t xml:space="preserve">In addition, for my project, I need to preregister a “key statistical test” from your manuscript. The idea is that this is the test that most closely corresponds to the primary hypothesis. For your experiment, I chose </w:t>
       </w:r>
       <w:r>
-        <w:rPr>
-          <w:highlight w:val="yellow"/>
-          <w:u w:val="single"/>
-        </w:rPr>
-        <w:t>[</w:t>
-      </w:r>
-      <w:r>
-        <w:rPr>
-          <w:highlight w:val="yellow"/>
-          <w:u w:val="single"/>
-        </w:rPr>
-        <w:t xml:space="preserve">I’m not sure what the key statistical test is!!! </w:t>
-      </w:r>
-      <w:r>
-        <w:rPr>
-          <w:highlight w:val="yellow"/>
-          <w:u w:val="single"/>
-        </w:rPr>
-        <w:t>Is it the difference of means analysis?? Or the linear model? Confused</w:t>
-      </w:r>
-      <w:r>
-        <w:rPr>
-          <w:highlight w:val="yellow"/>
-          <w:u w:val="single"/>
-        </w:rPr>
-        <w:t>]</w:t>
-      </w:r>
-      <w:r>
-        <w:rPr>
-          <w:highlight w:val="yellow"/>
-          <w:u w:val="single"/>
-        </w:rPr>
-        <w:t>. I’ll go to office hours on Tuesday to ask the TAs for help</w:t>
-      </w:r>
-      <w:r>
-        <w:rPr>
-          <w:highlight w:val="yellow"/>
-        </w:rPr>
-        <w:t>.</w:t>
-      </w:r>
-      <w:r>
-        <w:t xml:space="preserve"> Please let me know if you think this is appropriate or if there is another test that you would consider closer to being the key one for your interpretation.</w:t>
+        <w:t>**</w:t>
+      </w:r>
+      <w:r>
+        <w:rPr>
+          <w:b/>
+          <w:bCs/>
+        </w:rPr>
+        <w:t>key statistical test***.</w:t>
       </w:r>
     </w:p>
     <w:p>
       <w:pPr>
         <w:pStyle w:val="NormalWeb"/>
+        <w:spacing w:before="0" w:beforeAutospacing="0" w:after="0" w:afterAutospacing="0"/>
+        <w:contextualSpacing/>
       </w:pPr>
       <w:r>
-        <w:t>Thanks again,</w:t>
-      </w:r>
-      <w:r>
-        <w:br/>
-      </w:r>
-      <w:r>
-        <w:br/>
-      </w:r>
-      <w:r>
-        <w:t>Cristina Ceballos</w:t>
-      </w:r>
-      <w:r>
-        <w:br/>
-      </w:r>
-      <w:r>
-        <w:t>cceballos@stanford.edu</w:t>
+        <w:rPr>
+          <w:highlight w:val="yellow"/>
+          <w:u w:val="single"/>
+        </w:rPr>
+        <w:t>**</w:t>
+      </w:r>
+      <w:r>
+        <w:rPr>
+          <w:highlight w:val="yellow"/>
+          <w:u w:val="single"/>
+        </w:rPr>
+        <w:t>[</w:t>
+      </w:r>
+      <w:r>
+        <w:rPr>
+          <w:b/>
+          <w:bCs/>
+          <w:highlight w:val="yellow"/>
+          <w:u w:val="single"/>
+        </w:rPr>
+        <w:t xml:space="preserve">I’m not sure what the key statistical test is!!! </w:t>
+      </w:r>
+      <w:r>
+        <w:rPr>
+          <w:b/>
+          <w:bCs/>
+          <w:highlight w:val="yellow"/>
+          <w:u w:val="single"/>
+        </w:rPr>
+        <w:t>Is it the difference of means analysis?? Or the linear model? Confused]</w:t>
+      </w:r>
+      <w:r>
+        <w:rPr>
+          <w:b/>
+          <w:bCs/>
+          <w:highlight w:val="yellow"/>
+          <w:u w:val="single"/>
+        </w:rPr>
+        <w:t xml:space="preserve">. I’ll go to office hours on Tuesday to ask the TAs for </w:t>
+      </w:r>
+      <w:proofErr w:type="gramStart"/>
+      <w:r>
+        <w:rPr>
+          <w:b/>
+          <w:bCs/>
+          <w:highlight w:val="yellow"/>
+          <w:u w:val="single"/>
+        </w:rPr>
+        <w:t>help</w:t>
+      </w:r>
+      <w:r>
+        <w:rPr>
+          <w:b/>
+          <w:bCs/>
+          <w:highlight w:val="yellow"/>
+        </w:rPr>
+        <w:t>.</w:t>
+      </w:r>
+      <w:r>
+        <w:rPr>
+          <w:b/>
+          <w:bCs/>
+        </w:rPr>
+        <w:t>*</w:t>
+      </w:r>
+      <w:proofErr w:type="gramEnd"/>
+      <w:r>
+        <w:rPr>
+          <w:b/>
+          <w:bCs/>
+        </w:rPr>
+        <w:t>*</w:t>
+      </w:r>
+      <w:r>
+        <w:t xml:space="preserve"> </w:t>
       </w:r>
     </w:p>
     <w:p>
       <w:pPr>
         <w:pStyle w:val="NormalWeb"/>
+        <w:spacing w:before="0" w:beforeAutospacing="0" w:after="0" w:afterAutospacing="0"/>
+        <w:contextualSpacing/>
       </w:pPr>
-      <w:r>
-        <w:t>PS: If you have any questions or concerns about this course project, feel free to contact me or the instructor, Michael Frank (mcfrank@stanford.edu).</w:t>
-      </w:r>
     </w:p>
     <w:p>
       <w:pPr>
+        <w:pStyle w:val="NormalWeb"/>
+        <w:spacing w:before="0" w:beforeAutospacing="0" w:after="0" w:afterAutospacing="0"/>
+        <w:contextualSpacing/>
+      </w:pPr>
+      <w:r>
+        <w:t xml:space="preserve">Please let me know if you think this is appropriate or if there is another test that you would consider closer to </w:t>
+      </w:r>
+      <w:proofErr w:type="gramStart"/>
+      <w:r>
+        <w:t>being</w:t>
+      </w:r>
+      <w:proofErr w:type="gramEnd"/>
+      <w:r>
+        <w:t xml:space="preserve"> the key one for your interpretation.</w:t>
+      </w:r>
+    </w:p>
+    <w:p>
+      <w:pPr>
+        <w:pStyle w:val="NormalWeb"/>
+        <w:spacing w:before="0" w:beforeAutospacing="0" w:after="0" w:afterAutospacing="0"/>
+        <w:contextualSpacing/>
+      </w:pPr>
+      <w:r>
+        <w:t>Thanks again,</w:t>
+      </w:r>
+      <w:r>
+        <w:br/>
+      </w:r>
+      <w:r>
+        <w:br/>
+      </w:r>
+      <w:r>
+        <w:t>Cristina Ceballos</w:t>
+      </w:r>
+      <w:r>
+        <w:br/>
+      </w:r>
+      <w:r>
+        <w:t>cceballos@stanford.edu</w:t>
+      </w:r>
+    </w:p>
+    <w:p>
+      <w:pPr>
+        <w:pStyle w:val="NormalWeb"/>
+        <w:spacing w:before="0" w:beforeAutospacing="0" w:after="0" w:afterAutospacing="0"/>
+        <w:contextualSpacing/>
+      </w:pPr>
+      <w:r>
+        <w:t>PS: If you have any questions or concerns about this course project, feel free to contact me or the instructor, Michael Frank (mcfrank@stanford.edu).</w:t>
+      </w:r>
+    </w:p>
+    <w:p>
+      <w:pPr>
+        <w:contextualSpacing/>
         <w:rPr>
           <w:rFonts w:ascii="Calibri" w:hAnsi="Calibri" w:cs="Calibri"/>
         </w:rPr>
       </w:pPr>
     </w:p>
-    <w:p/>
+    <w:p>
+      <w:pPr>
+        <w:contextualSpacing/>
+      </w:pPr>
+    </w:p>
     <w:sectPr>
       <w:pgSz w:w="12240" w:h="15840"/>
       <w:pgMar w:top="1440" w:right="1440" w:bottom="1440" w:left="1440" w:header="720" w:footer="720" w:gutter="0"/>
@@ -269,41 +408,6 @@
 </w:document>
 </file>
 
-<file path=word/comments.xml><?xml version="1.0" encoding="utf-8"?>
-<w:comments xmlns:wpc="http://schemas.microsoft.com/office/word/2010/wordprocessingCanvas" xmlns:cx="http://schemas.microsoft.com/office/drawing/2014/chartex" xmlns:cx1="http://schemas.microsoft.com/office/drawing/2015/9/8/chartex" xmlns:cx2="http://schemas.microsoft.com/office/drawing/2015/10/21/chartex" xmlns:cx3="http://schemas.microsoft.com/office/drawing/2016/5/9/chartex" xmlns:cx4="http://schemas.microsoft.com/office/drawing/2016/5/10/chartex" xmlns:cx5="http://schemas.microsoft.com/office/drawing/2016/5/11/chartex" xmlns:cx6="http://schemas.microsoft.com/office/drawing/2016/5/12/chartex" xmlns:cx7="http://schemas.microsoft.com/office/drawing/2016/5/13/chartex" xmlns:cx8="http://schemas.microsoft.com/office/drawing/2016/5/14/chartex" xmlns:mc="http://schemas.openxmlformats.org/markup-compatibility/2006" xmlns:aink="http://schemas.microsoft.com/office/drawing/2016/ink" xmlns:am3d="http://schemas.microsoft.com/office/drawing/2017/model3d" xmlns:o="urn:schemas-microsoft-com:office:office" xmlns:r="http://schemas.openxmlformats.org/officeDocument/2006/relationships" xmlns:m="http://schemas.openxmlformats.org/officeDocument/2006/math" xmlns:v="urn:schemas-microsoft-com:vml" xmlns:wp14="http://schemas.microsoft.com/office/word/2010/wordprocessingDrawing" xmlns:wp="http://schemas.openxmlformats.org/drawingml/2006/wordprocessingDrawing" xmlns:w10="urn:schemas-microsoft-com:office:word" xmlns:w="http://schemas.openxmlformats.org/wordprocessingml/2006/main" xmlns:w14="http://schemas.microsoft.com/office/word/2010/wordml" xmlns:w15="http://schemas.microsoft.com/office/word/2012/wordml" xmlns:w16cid="http://schemas.microsoft.com/office/word/2016/wordml/cid" xmlns:w16se="http://schemas.microsoft.com/office/word/2015/wordml/symex" xmlns:wpg="http://schemas.microsoft.com/office/word/2010/wordprocessingGroup" xmlns:wpi="http://schemas.microsoft.com/office/word/2010/wordprocessingInk" xmlns:wne="http://schemas.microsoft.com/office/word/2006/wordml" xmlns:wps="http://schemas.microsoft.com/office/word/2010/wordprocessingShape" mc:Ignorable="w14 w15 w16se w16cid wp14">
-  <w:comment w:id="0" w:author="Cristina Isabel Ceballos" w:date="2019-11-17T21:41:00Z" w:initials="CIC">
-    <w:p>
-      <w:pPr>
-        <w:pStyle w:val="CommentText"/>
-      </w:pPr>
-      <w:r>
-        <w:rPr>
-          <w:rStyle w:val="CommentReference"/>
-        </w:rPr>
-        <w:annotationRef/>
-      </w:r>
-      <w:r>
-        <w:t>Are we supposed to send the authors the link to our Qualtrics or the link to our github?</w:t>
-      </w:r>
-      <w:bookmarkStart w:id="1" w:name="_GoBack"/>
-      <w:bookmarkEnd w:id="1"/>
-    </w:p>
-  </w:comment>
-</w:comments>
-</file>
-
-<file path=word/commentsExtended.xml><?xml version="1.0" encoding="utf-8"?>
-<w15:commentsEx xmlns:wpc="http://schemas.microsoft.com/office/word/2010/wordprocessingCanvas" xmlns:cx="http://schemas.microsoft.com/office/drawing/2014/chartex" xmlns:cx1="http://schemas.microsoft.com/office/drawing/2015/9/8/chartex" xmlns:cx2="http://schemas.microsoft.com/office/drawing/2015/10/21/chartex" xmlns:cx3="http://schemas.microsoft.com/office/drawing/2016/5/9/chartex" xmlns:cx4="http://schemas.microsoft.com/office/drawing/2016/5/10/chartex" xmlns:cx5="http://schemas.microsoft.com/office/drawing/2016/5/11/chartex" xmlns:cx6="http://schemas.microsoft.com/office/drawing/2016/5/12/chartex" xmlns:cx7="http://schemas.microsoft.com/office/drawing/2016/5/13/chartex" xmlns:cx8="http://schemas.microsoft.com/office/drawing/2016/5/14/chartex" xmlns:mc="http://schemas.openxmlformats.org/markup-compatibility/2006" xmlns:aink="http://schemas.microsoft.com/office/drawing/2016/ink" xmlns:am3d="http://schemas.microsoft.com/office/drawing/2017/model3d" xmlns:o="urn:schemas-microsoft-com:office:office" xmlns:r="http://schemas.openxmlformats.org/officeDocument/2006/relationships" xmlns:m="http://schemas.openxmlformats.org/officeDocument/2006/math" xmlns:v="urn:schemas-microsoft-com:vml" xmlns:wp14="http://schemas.microsoft.com/office/word/2010/wordprocessingDrawing" xmlns:wp="http://schemas.openxmlformats.org/drawingml/2006/wordprocessingDrawing" xmlns:w10="urn:schemas-microsoft-com:office:word" xmlns:w="http://schemas.openxmlformats.org/wordprocessingml/2006/main" xmlns:w14="http://schemas.microsoft.com/office/word/2010/wordml" xmlns:w15="http://schemas.microsoft.com/office/word/2012/wordml" xmlns:w16cid="http://schemas.microsoft.com/office/word/2016/wordml/cid" xmlns:w16se="http://schemas.microsoft.com/office/word/2015/wordml/symex" xmlns:wpg="http://schemas.microsoft.com/office/word/2010/wordprocessingGroup" xmlns:wpi="http://schemas.microsoft.com/office/word/2010/wordprocessingInk" xmlns:wne="http://schemas.microsoft.com/office/word/2006/wordml" xmlns:wps="http://schemas.microsoft.com/office/word/2010/wordprocessingShape" mc:Ignorable="w14 w15 w16se w16cid wp14">
-  <w15:commentEx w15:paraId="0A0F8553" w15:done="0"/>
-</w15:commentsEx>
-</file>
-
-<file path=word/commentsIds.xml><?xml version="1.0" encoding="utf-8"?>
-<w16cid:commentsIds xmlns:wpc="http://schemas.microsoft.com/office/word/2010/wordprocessingCanvas" xmlns:cx="http://schemas.microsoft.com/office/drawing/2014/chartex" xmlns:cx1="http://schemas.microsoft.com/office/drawing/2015/9/8/chartex" xmlns:cx2="http://schemas.microsoft.com/office/drawing/2015/10/21/chartex" xmlns:cx3="http://schemas.microsoft.com/office/drawing/2016/5/9/chartex" xmlns:cx4="http://schemas.microsoft.com/office/drawing/2016/5/10/chartex" xmlns:cx5="http://schemas.microsoft.com/office/drawing/2016/5/11/chartex" xmlns:cx6="http://schemas.microsoft.com/office/drawing/2016/5/12/chartex" xmlns:cx7="http://schemas.microsoft.com/office/drawing/2016/5/13/chartex" xmlns:cx8="http://schemas.microsoft.com/office/drawing/2016/5/14/chartex" xmlns:mc="http://schemas.openxmlformats.org/markup-compatibility/2006" xmlns:aink="http://schemas.microsoft.com/office/drawing/2016/ink" xmlns:am3d="http://schemas.microsoft.com/office/drawing/2017/model3d" xmlns:o="urn:schemas-microsoft-com:office:office" xmlns:r="http://schemas.openxmlformats.org/officeDocument/2006/relationships" xmlns:m="http://schemas.openxmlformats.org/officeDocument/2006/math" xmlns:v="urn:schemas-microsoft-com:vml" xmlns:wp14="http://schemas.microsoft.com/office/word/2010/wordprocessingDrawing" xmlns:wp="http://schemas.openxmlformats.org/drawingml/2006/wordprocessingDrawing" xmlns:w10="urn:schemas-microsoft-com:office:word" xmlns:w="http://schemas.openxmlformats.org/wordprocessingml/2006/main" xmlns:w14="http://schemas.microsoft.com/office/word/2010/wordml" xmlns:w15="http://schemas.microsoft.com/office/word/2012/wordml" xmlns:w16cid="http://schemas.microsoft.com/office/word/2016/wordml/cid" xmlns:w16se="http://schemas.microsoft.com/office/word/2015/wordml/symex" xmlns:wpg="http://schemas.microsoft.com/office/word/2010/wordprocessingGroup" xmlns:wpi="http://schemas.microsoft.com/office/word/2010/wordprocessingInk" xmlns:wne="http://schemas.microsoft.com/office/word/2006/wordml" xmlns:wps="http://schemas.microsoft.com/office/word/2010/wordprocessingShape" mc:Ignorable="w14 w15 w16se w16cid wp14">
-  <w16cid:commentId w16cid:paraId="0A0F8553" w16cid:durableId="217C3D10"/>
-</w16cid:commentsIds>
-</file>
-
 <file path=word/endnotes.xml><?xml version="1.0" encoding="utf-8"?>
 <w:endnotes xmlns:wpc="http://schemas.microsoft.com/office/word/2010/wordprocessingCanvas" xmlns:cx="http://schemas.microsoft.com/office/drawing/2014/chartex" xmlns:cx1="http://schemas.microsoft.com/office/drawing/2015/9/8/chartex" xmlns:cx2="http://schemas.microsoft.com/office/drawing/2015/10/21/chartex" xmlns:cx3="http://schemas.microsoft.com/office/drawing/2016/5/9/chartex" xmlns:cx4="http://schemas.microsoft.com/office/drawing/2016/5/10/chartex" xmlns:cx5="http://schemas.microsoft.com/office/drawing/2016/5/11/chartex" xmlns:cx6="http://schemas.microsoft.com/office/drawing/2016/5/12/chartex" xmlns:cx7="http://schemas.microsoft.com/office/drawing/2016/5/13/chartex" xmlns:cx8="http://schemas.microsoft.com/office/drawing/2016/5/14/chartex" xmlns:mc="http://schemas.openxmlformats.org/markup-compatibility/2006" xmlns:aink="http://schemas.microsoft.com/office/drawing/2016/ink" xmlns:am3d="http://schemas.microsoft.com/office/drawing/2017/model3d" xmlns:o="urn:schemas-microsoft-com:office:office" xmlns:r="http://schemas.openxmlformats.org/officeDocument/2006/relationships" xmlns:m="http://schemas.openxmlformats.org/officeDocument/2006/math" xmlns:v="urn:schemas-microsoft-com:vml" xmlns:wp14="http://schemas.microsoft.com/office/word/2010/wordprocessingDrawing" xmlns:wp="http://schemas.openxmlformats.org/drawingml/2006/wordprocessingDrawing" xmlns:w10="urn:schemas-microsoft-com:office:word" xmlns:w="http://schemas.openxmlformats.org/wordprocessingml/2006/main" xmlns:w14="http://schemas.microsoft.com/office/word/2010/wordml" xmlns:w15="http://schemas.microsoft.com/office/word/2012/wordml" xmlns:w16cid="http://schemas.microsoft.com/office/word/2016/wordml/cid" xmlns:w16se="http://schemas.microsoft.com/office/word/2015/wordml/symex" xmlns:wpg="http://schemas.microsoft.com/office/word/2010/wordprocessingGroup" xmlns:wpi="http://schemas.microsoft.com/office/word/2010/wordprocessingInk" xmlns:wne="http://schemas.microsoft.com/office/word/2006/wordml" xmlns:wps="http://schemas.microsoft.com/office/word/2010/wordprocessingShape" mc:Ignorable="w14 w15 w16se w16cid wp14">
   <w:endnote w:type="separator" w:id="-1">
@@ -340,14 +444,6 @@
     </w:p>
   </w:footnote>
 </w:footnotes>
-</file>
-
-<file path=word/people.xml><?xml version="1.0" encoding="utf-8"?>
-<w15:people xmlns:wpc="http://schemas.microsoft.com/office/word/2010/wordprocessingCanvas" xmlns:cx="http://schemas.microsoft.com/office/drawing/2014/chartex" xmlns:cx1="http://schemas.microsoft.com/office/drawing/2015/9/8/chartex" xmlns:cx2="http://schemas.microsoft.com/office/drawing/2015/10/21/chartex" xmlns:cx3="http://schemas.microsoft.com/office/drawing/2016/5/9/chartex" xmlns:cx4="http://schemas.microsoft.com/office/drawing/2016/5/10/chartex" xmlns:cx5="http://schemas.microsoft.com/office/drawing/2016/5/11/chartex" xmlns:cx6="http://schemas.microsoft.com/office/drawing/2016/5/12/chartex" xmlns:cx7="http://schemas.microsoft.com/office/drawing/2016/5/13/chartex" xmlns:cx8="http://schemas.microsoft.com/office/drawing/2016/5/14/chartex" xmlns:mc="http://schemas.openxmlformats.org/markup-compatibility/2006" xmlns:aink="http://schemas.microsoft.com/office/drawing/2016/ink" xmlns:am3d="http://schemas.microsoft.com/office/drawing/2017/model3d" xmlns:o="urn:schemas-microsoft-com:office:office" xmlns:r="http://schemas.openxmlformats.org/officeDocument/2006/relationships" xmlns:m="http://schemas.openxmlformats.org/officeDocument/2006/math" xmlns:v="urn:schemas-microsoft-com:vml" xmlns:wp14="http://schemas.microsoft.com/office/word/2010/wordprocessingDrawing" xmlns:wp="http://schemas.openxmlformats.org/drawingml/2006/wordprocessingDrawing" xmlns:w10="urn:schemas-microsoft-com:office:word" xmlns:w="http://schemas.openxmlformats.org/wordprocessingml/2006/main" xmlns:w14="http://schemas.microsoft.com/office/word/2010/wordml" xmlns:w15="http://schemas.microsoft.com/office/word/2012/wordml" xmlns:w16cid="http://schemas.microsoft.com/office/word/2016/wordml/cid" xmlns:w16se="http://schemas.microsoft.com/office/word/2015/wordml/symex" xmlns:wpg="http://schemas.microsoft.com/office/word/2010/wordprocessingGroup" xmlns:wpi="http://schemas.microsoft.com/office/word/2010/wordprocessingInk" xmlns:wne="http://schemas.microsoft.com/office/word/2006/wordml" xmlns:wps="http://schemas.microsoft.com/office/word/2010/wordprocessingShape" mc:Ignorable="w14 w15 w16se w16cid wp14">
-  <w15:person w15:author="Cristina Isabel Ceballos">
-    <w15:presenceInfo w15:providerId="Windows Live" w15:userId="62a6e78221b6ea91"/>
-  </w15:person>
-</w15:people>
 </file>
 
 <file path=word/styles.xml><?xml version="1.0" encoding="utf-8"?>

</xml_diff>